<commit_message>
Tablas y store procedures
</commit_message>
<xml_diff>
--- a/Blog.docx
+++ b/Blog.docx
@@ -15,42 +15,36 @@
         </w:rPr>
         <w:t xml:space="preserve">ITCR - Ing. en Computación - Bases de datos - </w:t>
       </w:r>
-      <w:proofErr w:type="spellStart"/>
-      <w:r>
-        <w:rPr>
-          <w:lang w:val="es-CR"/>
-        </w:rPr>
-        <w:t>Prof</w:t>
-      </w:r>
-      <w:proofErr w:type="spellEnd"/>
+      <w:r>
+        <w:rPr>
+          <w:lang w:val="es-CR"/>
+        </w:rPr>
+        <w:t>Prof.</w:t>
+      </w:r>
       <w:r>
         <w:rPr>
           <w:lang w:val="es-CR"/>
         </w:rPr>
         <w:t xml:space="preserve"> F </w:t>
       </w:r>
-      <w:proofErr w:type="spellStart"/>
-      <w:r>
-        <w:rPr>
-          <w:lang w:val="es-CR"/>
-        </w:rPr>
-        <w:t>Quiros</w:t>
-      </w:r>
-      <w:proofErr w:type="spellEnd"/>
+      <w:r>
+        <w:rPr>
+          <w:lang w:val="es-CR"/>
+        </w:rPr>
+        <w:t>Quirós</w:t>
+      </w:r>
       <w:r>
         <w:rPr>
           <w:lang w:val="es-CR"/>
         </w:rPr>
         <w:t xml:space="preserve"> - </w:t>
       </w:r>
-      <w:proofErr w:type="gramStart"/>
-      <w:r>
-        <w:rPr>
-          <w:lang w:val="es-CR"/>
-        </w:rPr>
-        <w:t>Febrero</w:t>
-      </w:r>
-      <w:proofErr w:type="gramEnd"/>
+      <w:r>
+        <w:rPr>
+          <w:lang w:val="es-CR"/>
+        </w:rPr>
+        <w:t>febrero</w:t>
+      </w:r>
       <w:r>
         <w:rPr>
           <w:lang w:val="es-CR"/>
@@ -211,19 +205,12 @@
       <w:r>
         <w:t xml:space="preserve">+ Scripts para la creación </w:t>
       </w:r>
-      <w:proofErr w:type="gramStart"/>
-      <w:r>
-        <w:t>de los store</w:t>
-      </w:r>
-      <w:proofErr w:type="gramEnd"/>
-      <w:r>
-        <w:t xml:space="preserve"> </w:t>
-      </w:r>
-      <w:proofErr w:type="spellStart"/>
-      <w:r>
-        <w:t>procedures</w:t>
-      </w:r>
-      <w:proofErr w:type="spellEnd"/>
+      <w:r>
+        <w:t>del store</w:t>
+      </w:r>
+      <w:r>
+        <w:t xml:space="preserve"> procedures</w:t>
+      </w:r>
     </w:p>
     <w:p>
       <w:r>
@@ -329,37 +316,23 @@
     <w:p/>
     <w:p>
       <w:r>
-        <w:t xml:space="preserve">El siguiente módulo es el diseño de la evaluación; para cada grupo.  La aplicación captura los tipos de evaluación que el profesor aplicará en el curso: pueden ser: Exámenes, </w:t>
-      </w:r>
-      <w:proofErr w:type="spellStart"/>
+        <w:t xml:space="preserve">El siguiente módulo es el diseño de la evaluación; para cada grupo.  La aplicación captura los tipos de evaluación que el profesor aplicará en el curso: pueden ser: Exámenes, Quices, tareas, proyectos y asistencia; y se indica el porcentaje de cada tipo de evaluación, la cual debe sumar 100. Luego para cada tipo de evaluación se indican la cantidad de instancias que pueden ser de dos tipos, fijos o variable. Para el caso de los exámenes, la cantidad de instancias es fija: entonces se indica la cantidad de exámenes y se solicita el valor de cada uno exámenes y el valor de cada uno. Ejemplo: Tipo de evaluación exámenes </w:t>
+      </w:r>
+      <w:r>
+        <w:t>= 40</w:t>
+      </w:r>
+      <w:r>
+        <w:t xml:space="preserve">%, instancias: Examen 1 = 10% Examen 2: 15% y Examen 3: 15%. Para el caso de los </w:t>
+      </w:r>
       <w:r>
         <w:t>Quices</w:t>
       </w:r>
-      <w:proofErr w:type="spellEnd"/>
-      <w:r>
-        <w:t xml:space="preserve">, tareas, proyectos y asistencia; y se indica el porcentaje de cada tipo de evaluación, la cual debe sumar 100. Luego para cada tipo de evaluación se indican la cantidad de instancias que pueden ser de dos tipos, fijos o variable. Para el caso de los exámenes, la cantidad de instancias es fija: entonces se indica la cantidad de exámenes y se solicita el valor de cada uno exámenes y el valor de cada uno. Ejemplo: Tipo de evaluación exámenes </w:t>
-      </w:r>
-      <w:proofErr w:type="gramStart"/>
-      <w:r>
-        <w:t>=  40</w:t>
-      </w:r>
-      <w:proofErr w:type="gramEnd"/>
-      <w:r>
-        <w:t xml:space="preserve">%, instancias: Examen 1 = 10% Examen 2: 15% y Examen 3: 15%. Para el caso de los </w:t>
-      </w:r>
-      <w:proofErr w:type="spellStart"/>
-      <w:r>
-        <w:t>quices</w:t>
-      </w:r>
-      <w:proofErr w:type="spellEnd"/>
       <w:r>
         <w:t xml:space="preserve">, la cantidad de instancias es variable, el profesor no conoce la cantidad de </w:t>
       </w:r>
-      <w:proofErr w:type="spellStart"/>
-      <w:r>
-        <w:t>quices</w:t>
-      </w:r>
-      <w:proofErr w:type="spellEnd"/>
+      <w:r>
+        <w:t>Quices</w:t>
+      </w:r>
       <w:r>
         <w:t xml:space="preserve"> que hará durante el período. Cada instancia tiene nombre, descripción y si es fija, tiene un porcentaje.</w:t>
       </w:r>
@@ -370,29 +343,17 @@
         <w:lastRenderedPageBreak/>
         <w:t xml:space="preserve">Registro de notas: conforme avanza el período lectivo, el profesor ingresa notas en las instancias de cada tipo de evaluación, para el caso de las instancias de tipo variable, por </w:t>
       </w:r>
-      <w:proofErr w:type="gramStart"/>
-      <w:r>
-        <w:t>ejemplo</w:t>
-      </w:r>
-      <w:proofErr w:type="gramEnd"/>
+      <w:r>
+        <w:t>ejemplo,</w:t>
+      </w:r>
       <w:r>
         <w:t xml:space="preserve"> </w:t>
       </w:r>
-      <w:proofErr w:type="spellStart"/>
-      <w:r>
-        <w:t>quices</w:t>
-      </w:r>
-      <w:proofErr w:type="spellEnd"/>
-      <w:r>
-        <w:t xml:space="preserve">, debe crear un </w:t>
-      </w:r>
-      <w:proofErr w:type="spellStart"/>
-      <w:r>
-        <w:t>quiz</w:t>
-      </w:r>
-      <w:proofErr w:type="spellEnd"/>
-      <w:r>
-        <w:t xml:space="preserve"> (nombre y descripción). Y luego registra las notas para cada estudiante. El registro tiene una opción que envía un reporte parcial de notas, vía email, a todos los estudiantes. También, en cualquier momento se puede consultar la nota parcial de un estudiante o de todos.</w:t>
+      <w:r>
+        <w:t>Quices</w:t>
+      </w:r>
+      <w:r>
+        <w:t>, debe crear un quiz (nombre y descripción). Y luego registra las notas para cada estudiante. El registro tiene una opción que envía un reporte parcial de notas, vía email, a todos los estudiantes. También, en cualquier momento se puede consultar la nota parcial de un estudiante o de todos.</w:t>
       </w:r>
     </w:p>
     <w:p/>
@@ -640,7 +601,6 @@
         </w:rPr>
         <w:t xml:space="preserve">Al menos una debe ser </w:t>
       </w:r>
-      <w:proofErr w:type="spellStart"/>
       <w:r>
         <w:rPr>
           <w:rFonts w:eastAsia="Times New Roman"/>
@@ -649,9 +609,8 @@
           <w:szCs w:val="20"/>
           <w:lang w:val="es-CR"/>
         </w:rPr>
-        <w:t>apllicacion</w:t>
-      </w:r>
-      <w:proofErr w:type="spellEnd"/>
+        <w:t>aplicación</w:t>
+      </w:r>
       <w:r>
         <w:rPr>
           <w:rFonts w:eastAsia="Times New Roman"/>
@@ -740,9 +699,8 @@
           <w:szCs w:val="20"/>
           <w:lang w:val="es-CR"/>
         </w:rPr>
-        <w:t xml:space="preserve">+ Documentación, una bitácora escrita en un blog en el cual día a día, se indica la cantidad de horas trabajadas por el equipo de trabajo, se hace un relato de los avances,   acerca de los problemas encontrados, como fueron resueltos; dudas, divergencias de criterio,  forma en que trabajó el equipo de trabajo, problemas con la instalación del software, problemas  de aprendizaje del </w:t>
-      </w:r>
-      <w:proofErr w:type="spellStart"/>
+        <w:t xml:space="preserve">+ Documentación, una bitácora escrita en un blog en el cual día a día, se indica la cantidad de horas trabajadas por el equipo de trabajo, se hace un relato de los avances,   acerca de los problemas encontrados, como fueron resueltos; dudas, divergencias de criterio,  forma en que trabajó el equipo de trabajo, problemas con la instalación del software, problemas  de aprendizaje del framework, investigaciones, pruebas de concepto, experiencias, moralejas, ayuda recibida, consejos a dar, buenas prácticas descubiertas, </w:t>
+      </w:r>
       <w:r>
         <w:rPr>
           <w:rFonts w:eastAsia="Times New Roman"/>
@@ -751,9 +709,8 @@
           <w:szCs w:val="20"/>
           <w:lang w:val="es-CR"/>
         </w:rPr>
-        <w:t>framework</w:t>
-      </w:r>
-      <w:proofErr w:type="spellEnd"/>
+        <w:t>etc.</w:t>
+      </w:r>
       <w:r>
         <w:rPr>
           <w:rFonts w:eastAsia="Times New Roman"/>
@@ -762,9 +719,8 @@
           <w:szCs w:val="20"/>
           <w:lang w:val="es-CR"/>
         </w:rPr>
-        <w:t xml:space="preserve">, investigaciones, pruebas de concepto, experiencias, moralejas, ayuda recibida, consejos a dar, buenas prácticas descubiertas, </w:t>
-      </w:r>
-      <w:proofErr w:type="spellStart"/>
+        <w:t xml:space="preserve">; que describa el proceso de solución de la tarea programada; una descripción sincera y detallada </w:t>
+      </w:r>
       <w:r>
         <w:rPr>
           <w:rFonts w:eastAsia="Times New Roman"/>
@@ -773,9 +729,8 @@
           <w:szCs w:val="20"/>
           <w:lang w:val="es-CR"/>
         </w:rPr>
-        <w:t>etc</w:t>
-      </w:r>
-      <w:proofErr w:type="spellEnd"/>
+        <w:t>será</w:t>
+      </w:r>
       <w:r>
         <w:rPr>
           <w:rFonts w:eastAsia="Times New Roman"/>
@@ -784,9 +739,8 @@
           <w:szCs w:val="20"/>
           <w:lang w:val="es-CR"/>
         </w:rPr>
-        <w:t xml:space="preserve">; que describa el proceso de solución de la tarea programada; una descripción sincera y detallada </w:t>
-      </w:r>
-      <w:proofErr w:type="spellStart"/>
+        <w:t xml:space="preserve"> muy apreciada.  Incluya </w:t>
+      </w:r>
       <w:r>
         <w:rPr>
           <w:rFonts w:eastAsia="Times New Roman"/>
@@ -795,9 +749,8 @@
           <w:szCs w:val="20"/>
           <w:lang w:val="es-CR"/>
         </w:rPr>
-        <w:t>sera</w:t>
-      </w:r>
-      <w:proofErr w:type="spellEnd"/>
+        <w:t>referencias externas</w:t>
+      </w:r>
       <w:r>
         <w:rPr>
           <w:rFonts w:eastAsia="Times New Roman"/>
@@ -806,9 +759,8 @@
           <w:szCs w:val="20"/>
           <w:lang w:val="es-CR"/>
         </w:rPr>
-        <w:t xml:space="preserve"> muy apreciada.  Incluya </w:t>
-      </w:r>
-      <w:proofErr w:type="gramStart"/>
+        <w:t xml:space="preserve"> a recursos utilizados en internet para solventar dudas o resolver problemas, puede incluir los mensajes de error y como fueron resueltos. La Ultima entrada del blog es un resumen que indique la cantidad de horas total de trabajo, por persona, así como un análisis de resultados de los que se </w:t>
+      </w:r>
       <w:r>
         <w:rPr>
           <w:rFonts w:eastAsia="Times New Roman"/>
@@ -817,31 +769,8 @@
           <w:szCs w:val="20"/>
           <w:lang w:val="es-CR"/>
         </w:rPr>
-        <w:t>referencia externas</w:t>
-      </w:r>
-      <w:proofErr w:type="gramEnd"/>
-      <w:r>
-        <w:rPr>
-          <w:rFonts w:eastAsia="Times New Roman"/>
-          <w:color w:val="222222"/>
-          <w:sz w:val="20"/>
-          <w:szCs w:val="20"/>
-          <w:lang w:val="es-CR"/>
-        </w:rPr>
-        <w:t xml:space="preserve"> a recursos utilizados en internet para solventar dudas o resolver problemas, puede incluir los mensajes de error y como fueron resueltos. La Ultima entrada del blog es un resumen que indique la cantidad de horas total de trabajo, por persona, así como un análisis de resultados de los que se </w:t>
-      </w:r>
-      <w:proofErr w:type="spellStart"/>
-      <w:r>
-        <w:rPr>
-          <w:rFonts w:eastAsia="Times New Roman"/>
-          <w:color w:val="222222"/>
-          <w:sz w:val="20"/>
-          <w:szCs w:val="20"/>
-          <w:lang w:val="es-CR"/>
-        </w:rPr>
-        <w:t>esta</w:t>
-      </w:r>
-      <w:proofErr w:type="spellEnd"/>
+        <w:t>está</w:t>
+      </w:r>
       <w:r>
         <w:rPr>
           <w:rFonts w:eastAsia="Times New Roman"/>
@@ -1376,14 +1305,12 @@
                 <w:sz w:val="24"/>
               </w:rPr>
             </w:pPr>
-            <w:proofErr w:type="spellStart"/>
             <w:r>
               <w:rPr>
                 <w:sz w:val="24"/>
               </w:rPr>
               <w:t>Andrey</w:t>
             </w:r>
-            <w:proofErr w:type="spellEnd"/>
           </w:p>
         </w:tc>
       </w:tr>
@@ -1736,14 +1663,12 @@
                 <w:sz w:val="24"/>
               </w:rPr>
             </w:pPr>
-            <w:proofErr w:type="spellStart"/>
             <w:r>
               <w:rPr>
                 <w:sz w:val="24"/>
               </w:rPr>
               <w:t>Andrey</w:t>
             </w:r>
-            <w:proofErr w:type="spellEnd"/>
           </w:p>
         </w:tc>
       </w:tr>
@@ -2090,14 +2015,12 @@
                 <w:sz w:val="24"/>
               </w:rPr>
             </w:pPr>
-            <w:proofErr w:type="spellStart"/>
             <w:r>
               <w:rPr>
                 <w:sz w:val="24"/>
               </w:rPr>
               <w:t>Andrey</w:t>
             </w:r>
-            <w:proofErr w:type="spellEnd"/>
           </w:p>
         </w:tc>
       </w:tr>
@@ -2434,14 +2357,12 @@
                 <w:sz w:val="24"/>
               </w:rPr>
             </w:pPr>
-            <w:proofErr w:type="spellStart"/>
             <w:r>
               <w:rPr>
                 <w:sz w:val="24"/>
               </w:rPr>
               <w:t>Andrey</w:t>
             </w:r>
-            <w:proofErr w:type="spellEnd"/>
           </w:p>
         </w:tc>
       </w:tr>
@@ -2535,16 +2456,8 @@
               <w:rPr>
                 <w:sz w:val="24"/>
               </w:rPr>
-              <w:t xml:space="preserve">Empezamos con store </w:t>
-            </w:r>
-            <w:proofErr w:type="spellStart"/>
-            <w:r>
-              <w:rPr>
-                <w:sz w:val="24"/>
-              </w:rPr>
-              <w:t>procedures</w:t>
-            </w:r>
-            <w:proofErr w:type="spellEnd"/>
+              <w:t>Empezamos con store procedures</w:t>
+            </w:r>
           </w:p>
         </w:tc>
         <w:tc>
@@ -2787,14 +2700,12 @@
                 <w:sz w:val="24"/>
               </w:rPr>
             </w:pPr>
-            <w:proofErr w:type="spellStart"/>
             <w:r>
               <w:rPr>
                 <w:sz w:val="24"/>
               </w:rPr>
               <w:t>Andrey</w:t>
             </w:r>
-            <w:proofErr w:type="spellEnd"/>
           </w:p>
         </w:tc>
       </w:tr>
@@ -2887,21 +2798,7 @@
               <w:rPr>
                 <w:sz w:val="24"/>
               </w:rPr>
-              <w:t xml:space="preserve">Poner store </w:t>
-            </w:r>
-            <w:proofErr w:type="spellStart"/>
-            <w:r>
-              <w:rPr>
-                <w:sz w:val="24"/>
-              </w:rPr>
-              <w:t>procedures</w:t>
-            </w:r>
-            <w:proofErr w:type="spellEnd"/>
-            <w:r>
-              <w:rPr>
-                <w:sz w:val="24"/>
-              </w:rPr>
-              <w:t xml:space="preserve"> en la app y conectarla a la base de datos</w:t>
+              <w:t>Poner store procedures en la app y conectarla a la base de datos</w:t>
             </w:r>
           </w:p>
         </w:tc>
@@ -2927,16 +2824,8 @@
               <w:rPr>
                 <w:sz w:val="24"/>
               </w:rPr>
-              <w:t xml:space="preserve">Hacer más store </w:t>
-            </w:r>
-            <w:proofErr w:type="spellStart"/>
-            <w:r>
-              <w:rPr>
-                <w:sz w:val="24"/>
-              </w:rPr>
-              <w:t>procedures</w:t>
-            </w:r>
-            <w:proofErr w:type="spellEnd"/>
+              <w:t>Hacer más store procedures</w:t>
+            </w:r>
           </w:p>
         </w:tc>
       </w:tr>
@@ -3150,14 +3039,12 @@
                 <w:sz w:val="24"/>
               </w:rPr>
             </w:pPr>
-            <w:proofErr w:type="spellStart"/>
             <w:r>
               <w:rPr>
                 <w:sz w:val="24"/>
               </w:rPr>
               <w:t>Andrey</w:t>
             </w:r>
-            <w:proofErr w:type="spellEnd"/>
           </w:p>
         </w:tc>
       </w:tr>
@@ -3252,42 +3139,30 @@
               </w:rPr>
               <w:t xml:space="preserve">Hacer tablas </w:t>
             </w:r>
-            <w:proofErr w:type="spellStart"/>
-            <w:r>
-              <w:rPr>
-                <w:sz w:val="24"/>
-              </w:rPr>
-              <w:t>dinamicas</w:t>
-            </w:r>
-            <w:proofErr w:type="spellEnd"/>
+            <w:r>
+              <w:rPr>
+                <w:sz w:val="24"/>
+              </w:rPr>
+              <w:t>dinámicas</w:t>
+            </w:r>
             <w:r>
               <w:rPr>
                 <w:sz w:val="24"/>
               </w:rPr>
               <w:t xml:space="preserve"> de registrar notas y </w:t>
             </w:r>
-            <w:proofErr w:type="spellStart"/>
-            <w:r>
-              <w:rPr>
-                <w:sz w:val="24"/>
-              </w:rPr>
-              <w:t>mas</w:t>
-            </w:r>
-            <w:proofErr w:type="spellEnd"/>
-            <w:r>
-              <w:rPr>
-                <w:sz w:val="24"/>
-              </w:rPr>
-              <w:t xml:space="preserve"> store </w:t>
-            </w:r>
-            <w:proofErr w:type="spellStart"/>
-            <w:r>
-              <w:rPr>
-                <w:sz w:val="24"/>
-              </w:rPr>
-              <w:t>procedures</w:t>
-            </w:r>
-            <w:proofErr w:type="spellEnd"/>
+            <w:r>
+              <w:rPr>
+                <w:sz w:val="24"/>
+              </w:rPr>
+              <w:t>más</w:t>
+            </w:r>
+            <w:r>
+              <w:rPr>
+                <w:sz w:val="24"/>
+              </w:rPr>
+              <w:t xml:space="preserve"> store procedures</w:t>
+            </w:r>
           </w:p>
         </w:tc>
         <w:tc>
@@ -3312,29 +3187,353 @@
               <w:rPr>
                 <w:sz w:val="24"/>
               </w:rPr>
-              <w:t xml:space="preserve">Hacer más store </w:t>
-            </w:r>
-            <w:proofErr w:type="spellStart"/>
-            <w:r>
-              <w:rPr>
-                <w:sz w:val="24"/>
-              </w:rPr>
-              <w:t>procedures</w:t>
-            </w:r>
-            <w:proofErr w:type="spellEnd"/>
-            <w:r>
-              <w:rPr>
-                <w:sz w:val="24"/>
-              </w:rPr>
-              <w:t xml:space="preserve"> y seguir con la tabla</w:t>
-            </w:r>
-            <w:bookmarkStart w:id="0" w:name="_GoBack"/>
-            <w:bookmarkEnd w:id="0"/>
+              <w:t>Hacer más store procedures y seguir con la tabla</w:t>
+            </w:r>
           </w:p>
         </w:tc>
       </w:tr>
     </w:tbl>
     <w:p/>
+    <w:tbl>
+      <w:tblPr>
+        <w:tblStyle w:val="Tablaconcuadrcula"/>
+        <w:tblW w:w="0" w:type="auto"/>
+        <w:tblLook w:val="04A0" w:firstRow="1" w:lastRow="0" w:firstColumn="1" w:lastColumn="0" w:noHBand="0" w:noVBand="1"/>
+      </w:tblPr>
+      <w:tblGrid>
+        <w:gridCol w:w="3823"/>
+        <w:gridCol w:w="1212"/>
+        <w:gridCol w:w="1481"/>
+        <w:gridCol w:w="3554"/>
+      </w:tblGrid>
+      <w:tr>
+        <w:tc>
+          <w:tcPr>
+            <w:tcW w:w="3823" w:type="dxa"/>
+          </w:tcPr>
+          <w:p>
+            <w:pPr>
+              <w:pBdr>
+                <w:top w:val="none" w:sz="0" w:space="0" w:color="auto"/>
+                <w:left w:val="none" w:sz="0" w:space="0" w:color="auto"/>
+                <w:bottom w:val="none" w:sz="0" w:space="0" w:color="auto"/>
+                <w:right w:val="none" w:sz="0" w:space="0" w:color="auto"/>
+                <w:between w:val="none" w:sz="0" w:space="0" w:color="auto"/>
+              </w:pBdr>
+              <w:jc w:val="center"/>
+              <w:rPr>
+                <w:b/>
+              </w:rPr>
+            </w:pPr>
+            <w:r>
+              <w:rPr>
+                <w:b/>
+              </w:rPr>
+              <w:t xml:space="preserve">Fecha: </w:t>
+            </w:r>
+            <w:r>
+              <w:t>Sábado 24</w:t>
+            </w:r>
+            <w:r>
+              <w:t xml:space="preserve"> de marzo, 2018</w:t>
+            </w:r>
+          </w:p>
+        </w:tc>
+        <w:tc>
+          <w:tcPr>
+            <w:tcW w:w="2693" w:type="dxa"/>
+            <w:gridSpan w:val="2"/>
+          </w:tcPr>
+          <w:p>
+            <w:pPr>
+              <w:pBdr>
+                <w:top w:val="none" w:sz="0" w:space="0" w:color="auto"/>
+                <w:left w:val="none" w:sz="0" w:space="0" w:color="auto"/>
+                <w:bottom w:val="none" w:sz="0" w:space="0" w:color="auto"/>
+                <w:right w:val="none" w:sz="0" w:space="0" w:color="auto"/>
+                <w:between w:val="none" w:sz="0" w:space="0" w:color="auto"/>
+              </w:pBdr>
+              <w:jc w:val="center"/>
+            </w:pPr>
+            <w:r>
+              <w:rPr>
+                <w:b/>
+              </w:rPr>
+              <w:t xml:space="preserve">Hora de Inicio: </w:t>
+            </w:r>
+            <w:r>
+              <w:t>8:00 am</w:t>
+            </w:r>
+          </w:p>
+        </w:tc>
+        <w:tc>
+          <w:tcPr>
+            <w:tcW w:w="3554" w:type="dxa"/>
+          </w:tcPr>
+          <w:p>
+            <w:pPr>
+              <w:pBdr>
+                <w:top w:val="none" w:sz="0" w:space="0" w:color="auto"/>
+                <w:left w:val="none" w:sz="0" w:space="0" w:color="auto"/>
+                <w:bottom w:val="none" w:sz="0" w:space="0" w:color="auto"/>
+                <w:right w:val="none" w:sz="0" w:space="0" w:color="auto"/>
+                <w:between w:val="none" w:sz="0" w:space="0" w:color="auto"/>
+              </w:pBdr>
+              <w:jc w:val="center"/>
+            </w:pPr>
+            <w:r>
+              <w:rPr>
+                <w:b/>
+              </w:rPr>
+              <w:t xml:space="preserve">Hora de Finalización: </w:t>
+            </w:r>
+            <w:r>
+              <w:t>11:00 pm</w:t>
+            </w:r>
+          </w:p>
+        </w:tc>
+      </w:tr>
+      <w:tr>
+        <w:tc>
+          <w:tcPr>
+            <w:tcW w:w="10070" w:type="dxa"/>
+            <w:gridSpan w:val="4"/>
+          </w:tcPr>
+          <w:p>
+            <w:pPr>
+              <w:pBdr>
+                <w:top w:val="none" w:sz="0" w:space="0" w:color="auto"/>
+                <w:left w:val="none" w:sz="0" w:space="0" w:color="auto"/>
+                <w:bottom w:val="none" w:sz="0" w:space="0" w:color="auto"/>
+                <w:right w:val="none" w:sz="0" w:space="0" w:color="auto"/>
+                <w:between w:val="none" w:sz="0" w:space="0" w:color="auto"/>
+              </w:pBdr>
+              <w:jc w:val="center"/>
+              <w:rPr>
+                <w:sz w:val="24"/>
+              </w:rPr>
+            </w:pPr>
+            <w:r>
+              <w:rPr>
+                <w:b/>
+                <w:sz w:val="24"/>
+              </w:rPr>
+              <w:t xml:space="preserve">Lugar de la Reunión: </w:t>
+            </w:r>
+            <w:r>
+              <w:rPr>
+                <w:sz w:val="24"/>
+              </w:rPr>
+              <w:t>Virtual</w:t>
+            </w:r>
+          </w:p>
+        </w:tc>
+      </w:tr>
+      <w:tr>
+        <w:tc>
+          <w:tcPr>
+            <w:tcW w:w="10070" w:type="dxa"/>
+            <w:gridSpan w:val="4"/>
+          </w:tcPr>
+          <w:p>
+            <w:pPr>
+              <w:pBdr>
+                <w:top w:val="none" w:sz="0" w:space="0" w:color="auto"/>
+                <w:left w:val="none" w:sz="0" w:space="0" w:color="auto"/>
+                <w:bottom w:val="none" w:sz="0" w:space="0" w:color="auto"/>
+                <w:right w:val="none" w:sz="0" w:space="0" w:color="auto"/>
+                <w:between w:val="none" w:sz="0" w:space="0" w:color="auto"/>
+              </w:pBdr>
+              <w:rPr>
+                <w:b/>
+                <w:sz w:val="24"/>
+              </w:rPr>
+            </w:pPr>
+            <w:r>
+              <w:rPr>
+                <w:b/>
+                <w:sz w:val="24"/>
+              </w:rPr>
+              <w:t>Asistentes a la reunión:</w:t>
+            </w:r>
+          </w:p>
+          <w:p>
+            <w:pPr>
+              <w:pStyle w:val="Prrafodelista"/>
+              <w:numPr>
+                <w:ilvl w:val="0"/>
+                <w:numId w:val="1"/>
+              </w:numPr>
+              <w:pBdr>
+                <w:top w:val="none" w:sz="0" w:space="0" w:color="auto"/>
+                <w:left w:val="none" w:sz="0" w:space="0" w:color="auto"/>
+                <w:bottom w:val="none" w:sz="0" w:space="0" w:color="auto"/>
+                <w:right w:val="none" w:sz="0" w:space="0" w:color="auto"/>
+                <w:between w:val="none" w:sz="0" w:space="0" w:color="auto"/>
+              </w:pBdr>
+              <w:rPr>
+                <w:b/>
+                <w:sz w:val="24"/>
+              </w:rPr>
+            </w:pPr>
+            <w:r>
+              <w:rPr>
+                <w:sz w:val="24"/>
+              </w:rPr>
+              <w:t>Rubén González Villanueva</w:t>
+            </w:r>
+          </w:p>
+          <w:p>
+            <w:pPr>
+              <w:pStyle w:val="Prrafodelista"/>
+              <w:numPr>
+                <w:ilvl w:val="0"/>
+                <w:numId w:val="1"/>
+              </w:numPr>
+              <w:pBdr>
+                <w:top w:val="none" w:sz="0" w:space="0" w:color="auto"/>
+                <w:left w:val="none" w:sz="0" w:space="0" w:color="auto"/>
+                <w:bottom w:val="none" w:sz="0" w:space="0" w:color="auto"/>
+                <w:right w:val="none" w:sz="0" w:space="0" w:color="auto"/>
+                <w:between w:val="none" w:sz="0" w:space="0" w:color="auto"/>
+              </w:pBdr>
+              <w:rPr>
+                <w:b/>
+                <w:sz w:val="24"/>
+              </w:rPr>
+            </w:pPr>
+            <w:r>
+              <w:rPr>
+                <w:sz w:val="24"/>
+              </w:rPr>
+              <w:t>Andrey</w:t>
+            </w:r>
+          </w:p>
+        </w:tc>
+      </w:tr>
+      <w:tr>
+        <w:trPr>
+          <w:trHeight w:val="293"/>
+        </w:trPr>
+        <w:tc>
+          <w:tcPr>
+            <w:tcW w:w="5035" w:type="dxa"/>
+            <w:gridSpan w:val="2"/>
+          </w:tcPr>
+          <w:p>
+            <w:pPr>
+              <w:pBdr>
+                <w:top w:val="none" w:sz="0" w:space="0" w:color="auto"/>
+                <w:left w:val="none" w:sz="0" w:space="0" w:color="auto"/>
+                <w:bottom w:val="none" w:sz="0" w:space="0" w:color="auto"/>
+                <w:right w:val="none" w:sz="0" w:space="0" w:color="auto"/>
+                <w:between w:val="none" w:sz="0" w:space="0" w:color="auto"/>
+              </w:pBdr>
+              <w:jc w:val="center"/>
+              <w:rPr>
+                <w:b/>
+                <w:sz w:val="24"/>
+              </w:rPr>
+            </w:pPr>
+            <w:r>
+              <w:rPr>
+                <w:b/>
+                <w:sz w:val="32"/>
+              </w:rPr>
+              <w:t>Tema:</w:t>
+            </w:r>
+          </w:p>
+        </w:tc>
+        <w:tc>
+          <w:tcPr>
+            <w:tcW w:w="5035" w:type="dxa"/>
+            <w:gridSpan w:val="2"/>
+          </w:tcPr>
+          <w:p>
+            <w:pPr>
+              <w:pBdr>
+                <w:top w:val="none" w:sz="0" w:space="0" w:color="auto"/>
+                <w:left w:val="none" w:sz="0" w:space="0" w:color="auto"/>
+                <w:bottom w:val="none" w:sz="0" w:space="0" w:color="auto"/>
+                <w:right w:val="none" w:sz="0" w:space="0" w:color="auto"/>
+                <w:between w:val="none" w:sz="0" w:space="0" w:color="auto"/>
+              </w:pBdr>
+              <w:jc w:val="center"/>
+              <w:rPr>
+                <w:b/>
+                <w:sz w:val="24"/>
+              </w:rPr>
+            </w:pPr>
+            <w:r>
+              <w:rPr>
+                <w:b/>
+                <w:sz w:val="32"/>
+              </w:rPr>
+              <w:t>Pendiente:</w:t>
+            </w:r>
+          </w:p>
+        </w:tc>
+      </w:tr>
+      <w:tr>
+        <w:trPr>
+          <w:trHeight w:val="292"/>
+        </w:trPr>
+        <w:tc>
+          <w:tcPr>
+            <w:tcW w:w="5035" w:type="dxa"/>
+            <w:gridSpan w:val="2"/>
+          </w:tcPr>
+          <w:p>
+            <w:pPr>
+              <w:pBdr>
+                <w:top w:val="none" w:sz="0" w:space="0" w:color="auto"/>
+                <w:left w:val="none" w:sz="0" w:space="0" w:color="auto"/>
+                <w:bottom w:val="none" w:sz="0" w:space="0" w:color="auto"/>
+                <w:right w:val="none" w:sz="0" w:space="0" w:color="auto"/>
+                <w:between w:val="none" w:sz="0" w:space="0" w:color="auto"/>
+              </w:pBdr>
+              <w:rPr>
+                <w:sz w:val="24"/>
+              </w:rPr>
+            </w:pPr>
+            <w:r>
+              <w:rPr>
+                <w:sz w:val="24"/>
+              </w:rPr>
+              <w:t>Conectar más</w:t>
+            </w:r>
+            <w:bookmarkStart w:id="0" w:name="_GoBack"/>
+            <w:bookmarkEnd w:id="0"/>
+            <w:r>
+              <w:rPr>
+                <w:sz w:val="24"/>
+              </w:rPr>
+              <w:t xml:space="preserve"> store procedures con app</w:t>
+            </w:r>
+          </w:p>
+        </w:tc>
+        <w:tc>
+          <w:tcPr>
+            <w:tcW w:w="5035" w:type="dxa"/>
+            <w:gridSpan w:val="2"/>
+          </w:tcPr>
+          <w:p>
+            <w:pPr>
+              <w:pBdr>
+                <w:top w:val="none" w:sz="0" w:space="0" w:color="auto"/>
+                <w:left w:val="none" w:sz="0" w:space="0" w:color="auto"/>
+                <w:bottom w:val="none" w:sz="0" w:space="0" w:color="auto"/>
+                <w:right w:val="none" w:sz="0" w:space="0" w:color="auto"/>
+                <w:between w:val="none" w:sz="0" w:space="0" w:color="auto"/>
+              </w:pBdr>
+              <w:rPr>
+                <w:sz w:val="24"/>
+              </w:rPr>
+            </w:pPr>
+          </w:p>
+        </w:tc>
+      </w:tr>
+    </w:tbl>
     <w:p/>
     <w:p/>
     <w:p/>
@@ -4260,7 +4459,7 @@
 </file>
 
 <file path=customXml/itemProps1.xml><?xml version="1.0" encoding="utf-8"?>
-<ds:datastoreItem xmlns:ds="http://schemas.openxmlformats.org/officeDocument/2006/customXml" ds:itemID="{6413B422-4048-4C1F-89FF-4700F4596D02}">
+<ds:datastoreItem xmlns:ds="http://schemas.openxmlformats.org/officeDocument/2006/customXml" ds:itemID="{BA484A07-2B81-4172-921D-0187CDC16CFF}">
   <ds:schemaRefs>
     <ds:schemaRef ds:uri="http://schemas.openxmlformats.org/officeDocument/2006/bibliography"/>
   </ds:schemaRefs>

</xml_diff>